<commit_message>
Update Build_Query_Challenge_Submission by Samer.docx
</commit_message>
<xml_diff>
--- a/Build_Query_Challenge_Submission by Samer.docx
+++ b/Build_Query_Challenge_Submission by Samer.docx
@@ -166,7 +166,19 @@
         <w:rPr>
           <w:rFonts w:eastAsia="Times New Roman"/>
         </w:rPr>
-        <w:t>Task 2 Screenshot</w:t>
+        <w:t xml:space="preserve">Task </w:t>
+      </w:r>
+      <w:r>
+        <w:rPr>
+          <w:rFonts w:eastAsia="Times New Roman"/>
+        </w:rPr>
+        <w:t>1</w:t>
+      </w:r>
+      <w:r>
+        <w:rPr>
+          <w:rFonts w:eastAsia="Times New Roman"/>
+        </w:rPr>
+        <w:t xml:space="preserve"> Screenshot</w:t>
       </w:r>
     </w:p>
     <w:p>
@@ -179,8 +191,56 @@
           <w:szCs w:val="22"/>
         </w:rPr>
       </w:pPr>
-      <w:bookmarkStart w:id="0" w:name="_GoBack"/>
-      <w:bookmarkEnd w:id="0"/>
+      <w:r>
+        <w:rPr>
+          <w:rFonts w:ascii="Calibri" w:eastAsia="Times New Roman" w:hAnsi="Calibri" w:cs="Calibri"/>
+          <w:noProof/>
+          <w:color w:val="000000" w:themeColor="text1"/>
+          <w:sz w:val="22"/>
+          <w:szCs w:val="22"/>
+        </w:rPr>
+        <w:drawing>
+          <wp:inline distT="0" distB="0" distL="0" distR="0" wp14:anchorId="4B0BD396" wp14:editId="3513659E">
+            <wp:extent cx="5727700" cy="3038475"/>
+            <wp:effectExtent l="0" t="0" r="6350" b="9525"/>
+            <wp:docPr id="2" name="Picture 2" descr="A screenshot of a cell phone&#10;&#10;Description automatically generated"/>
+            <wp:cNvGraphicFramePr>
+              <a:graphicFrameLocks xmlns:a="http://schemas.openxmlformats.org/drawingml/2006/main" noChangeAspect="1"/>
+            </wp:cNvGraphicFramePr>
+            <a:graphic xmlns:a="http://schemas.openxmlformats.org/drawingml/2006/main">
+              <a:graphicData uri="http://schemas.openxmlformats.org/drawingml/2006/picture">
+                <pic:pic xmlns:pic="http://schemas.openxmlformats.org/drawingml/2006/picture">
+                  <pic:nvPicPr>
+                    <pic:cNvPr id="2" name="T1.PNG"/>
+                    <pic:cNvPicPr/>
+                  </pic:nvPicPr>
+                  <pic:blipFill>
+                    <a:blip r:embed="rId8">
+                      <a:extLst>
+                        <a:ext uri="{28A0092B-C50C-407E-A947-70E740481C1C}">
+                          <a14:useLocalDpi xmlns:a14="http://schemas.microsoft.com/office/drawing/2010/main" val="0"/>
+                        </a:ext>
+                      </a:extLst>
+                    </a:blip>
+                    <a:stretch>
+                      <a:fillRect/>
+                    </a:stretch>
+                  </pic:blipFill>
+                  <pic:spPr>
+                    <a:xfrm>
+                      <a:off x="0" y="0"/>
+                      <a:ext cx="5727700" cy="3038475"/>
+                    </a:xfrm>
+                    <a:prstGeom prst="rect">
+                      <a:avLst/>
+                    </a:prstGeom>
+                  </pic:spPr>
+                </pic:pic>
+              </a:graphicData>
+            </a:graphic>
+          </wp:inline>
+        </w:drawing>
+      </w:r>
     </w:p>
     <w:p>
       <w:pPr>
@@ -215,19 +275,21 @@
         <w:rPr>
           <w:rFonts w:eastAsia="Times New Roman"/>
         </w:rPr>
-        <w:t>Task 3 Screenshot</w:t>
-      </w:r>
-    </w:p>
-    <w:p>
-      <w:pPr>
-        <w:spacing w:before="100" w:beforeAutospacing="1" w:after="100" w:afterAutospacing="1"/>
-        <w:rPr>
-          <w:rFonts w:ascii="Calibri" w:eastAsia="Times New Roman" w:hAnsi="Calibri" w:cs="Calibri"/>
-          <w:color w:val="000000" w:themeColor="text1"/>
-          <w:sz w:val="22"/>
-          <w:szCs w:val="22"/>
-        </w:rPr>
-      </w:pPr>
+        <w:lastRenderedPageBreak/>
+        <w:t xml:space="preserve">Task </w:t>
+      </w:r>
+      <w:r>
+        <w:rPr>
+          <w:rFonts w:eastAsia="Times New Roman"/>
+        </w:rPr>
+        <w:t>2</w:t>
+      </w:r>
+      <w:r>
+        <w:rPr>
+          <w:rFonts w:eastAsia="Times New Roman"/>
+        </w:rPr>
+        <w:t xml:space="preserve"> Screenshot</w:t>
+      </w:r>
     </w:p>
     <w:p>
       <w:pPr>
@@ -238,9 +300,96 @@
           <w:szCs w:val="22"/>
         </w:rPr>
       </w:pPr>
+      <w:bookmarkStart w:id="0" w:name="_GoBack"/>
+      <w:bookmarkEnd w:id="0"/>
+    </w:p>
+    <w:p>
+      <w:pPr>
+        <w:spacing w:before="100" w:beforeAutospacing="1" w:after="100" w:afterAutospacing="1"/>
+        <w:rPr>
+          <w:rFonts w:ascii="Calibri" w:eastAsia="Times New Roman" w:hAnsi="Calibri" w:cs="Calibri"/>
+          <w:sz w:val="22"/>
+          <w:szCs w:val="22"/>
+        </w:rPr>
+      </w:pPr>
+    </w:p>
+    <w:p>
+      <w:pPr>
+        <w:spacing w:before="100" w:beforeAutospacing="1" w:after="100" w:afterAutospacing="1"/>
+        <w:rPr>
+          <w:rFonts w:ascii="Calibri" w:eastAsia="Times New Roman" w:hAnsi="Calibri" w:cs="Calibri"/>
+          <w:sz w:val="22"/>
+          <w:szCs w:val="22"/>
+        </w:rPr>
+      </w:pPr>
+    </w:p>
+    <w:p>
+      <w:pPr>
+        <w:pStyle w:val="Heading1"/>
+        <w:rPr>
+          <w:rFonts w:eastAsia="Times New Roman"/>
+        </w:rPr>
+      </w:pPr>
+      <w:r>
+        <w:rPr>
+          <w:rFonts w:eastAsia="Times New Roman"/>
+        </w:rPr>
+        <w:t xml:space="preserve">Task </w:t>
+      </w:r>
+      <w:r>
+        <w:rPr>
+          <w:rFonts w:eastAsia="Times New Roman"/>
+        </w:rPr>
+        <w:t>3</w:t>
+      </w:r>
+      <w:r>
+        <w:rPr>
+          <w:rFonts w:eastAsia="Times New Roman"/>
+        </w:rPr>
+        <w:t xml:space="preserve"> Screenshot</w:t>
+      </w:r>
+    </w:p>
+    <w:p/>
+    <w:p/>
+    <w:p>
+      <w:pPr>
+        <w:pStyle w:val="Heading1"/>
+        <w:rPr>
+          <w:rFonts w:eastAsia="Times New Roman"/>
+        </w:rPr>
+      </w:pPr>
+      <w:r>
+        <w:rPr>
+          <w:rFonts w:eastAsia="Times New Roman"/>
+        </w:rPr>
+        <w:t xml:space="preserve">Task </w:t>
+      </w:r>
+      <w:r>
+        <w:rPr>
+          <w:rFonts w:eastAsia="Times New Roman"/>
+        </w:rPr>
+        <w:t>4</w:t>
+      </w:r>
+      <w:r>
+        <w:rPr>
+          <w:rFonts w:eastAsia="Times New Roman"/>
+        </w:rPr>
+        <w:t xml:space="preserve"> Screenshot</w:t>
+      </w:r>
+    </w:p>
+    <w:p/>
+    <w:p>
+      <w:pPr>
+        <w:spacing w:before="100" w:beforeAutospacing="1" w:after="100" w:afterAutospacing="1"/>
+        <w:rPr>
+          <w:rFonts w:ascii="Calibri" w:eastAsia="Times New Roman" w:hAnsi="Calibri" w:cs="Calibri"/>
+          <w:sz w:val="22"/>
+          <w:szCs w:val="22"/>
+        </w:rPr>
+      </w:pPr>
     </w:p>
     <w:sectPr>
-      <w:headerReference w:type="default" r:id="rId8"/>
+      <w:headerReference w:type="default" r:id="rId9"/>
       <w:pgSz w:w="11900" w:h="16840"/>
       <w:pgMar w:top="1440" w:right="1440" w:bottom="1440" w:left="1440" w:header="708" w:footer="708" w:gutter="0"/>
       <w:cols w:space="708"/>
@@ -1234,8 +1383,11 @@
     <w:lsdException w:name="Table 3D effects 3" w:semiHidden="1" w:unhideWhenUsed="1"/>
     <w:lsdException w:name="Table Contemporary" w:semiHidden="1" w:unhideWhenUsed="1"/>
     <w:lsdException w:name="Table Elegant" w:semiHidden="1" w:unhideWhenUsed="1"/>
+    <w:lsdException w:name="Table Professional" w:semiHidden="1" w:unhideWhenUsed="1"/>
     <w:lsdException w:name="Table Subtle 1" w:semiHidden="1" w:unhideWhenUsed="1"/>
     <w:lsdException w:name="Table Subtle 2" w:semiHidden="1" w:unhideWhenUsed="1"/>
+    <w:lsdException w:name="Table Web 1" w:semiHidden="1" w:unhideWhenUsed="1"/>
+    <w:lsdException w:name="Table Web 2" w:semiHidden="1" w:unhideWhenUsed="1"/>
     <w:lsdException w:name="Table Web 3" w:semiHidden="1" w:unhideWhenUsed="1"/>
     <w:lsdException w:name="Balloon Text" w:semiHidden="1" w:unhideWhenUsed="1"/>
     <w:lsdException w:name="Table Grid" w:uiPriority="39"/>

</xml_diff>